<commit_message>
* added test scenario image and rubics cube screenshot * added link to rigged mesh animation with leap (javascript)
</commit_message>
<xml_diff>
--- a/doc/proposal/proposal.docx
+++ b/doc/proposal/proposal.docx
@@ -43,11 +43,67 @@
     </w:p>
     <w:p/>
     <w:p/>
+    <w:p>
+      <w:r>
+        <w:t>Basic test scenario</w:t>
+      </w:r>
+    </w:p>
+    <w:p>
+      <w:r>
+        <w:rPr>
+          <w:noProof/>
+        </w:rPr>
+        <w:drawing>
+          <wp:inline distT="0" distB="0" distL="0" distR="0">
+            <wp:extent cx="3133725" cy="1654888"/>
+            <wp:effectExtent l="0" t="0" r="0" b="2540"/>
+            <wp:docPr id="1" name="Picture 1" descr="D:\data\FH\Master\SEMESTER 2\MUS\soleap\doc\proposal\bowls.png"/>
+            <wp:cNvGraphicFramePr>
+              <a:graphicFrameLocks xmlns:a="http://schemas.openxmlformats.org/drawingml/2006/main" noChangeAspect="1"/>
+            </wp:cNvGraphicFramePr>
+            <a:graphic xmlns:a="http://schemas.openxmlformats.org/drawingml/2006/main">
+              <a:graphicData uri="http://schemas.openxmlformats.org/drawingml/2006/picture">
+                <pic:pic xmlns:pic="http://schemas.openxmlformats.org/drawingml/2006/picture">
+                  <pic:nvPicPr>
+                    <pic:cNvPr id="0" name="Picture 1" descr="D:\data\FH\Master\SEMESTER 2\MUS\soleap\doc\proposal\bowls.png"/>
+                    <pic:cNvPicPr>
+                      <a:picLocks noChangeAspect="1" noChangeArrowheads="1"/>
+                    </pic:cNvPicPr>
+                  </pic:nvPicPr>
+                  <pic:blipFill>
+                    <a:blip r:embed="rId4">
+                      <a:extLst>
+                        <a:ext uri="{28A0092B-C50C-407E-A947-70E740481C1C}">
+                          <a14:useLocalDpi xmlns:a14="http://schemas.microsoft.com/office/drawing/2010/main" val="0"/>
+                        </a:ext>
+                      </a:extLst>
+                    </a:blip>
+                    <a:srcRect/>
+                    <a:stretch>
+                      <a:fillRect/>
+                    </a:stretch>
+                  </pic:blipFill>
+                  <pic:spPr bwMode="auto">
+                    <a:xfrm>
+                      <a:off x="0" y="0"/>
+                      <a:ext cx="3134346" cy="1655216"/>
+                    </a:xfrm>
+                    <a:prstGeom prst="rect">
+                      <a:avLst/>
+                    </a:prstGeom>
+                    <a:noFill/>
+                    <a:ln>
+                      <a:noFill/>
+                    </a:ln>
+                  </pic:spPr>
+                </pic:pic>
+              </a:graphicData>
+            </a:graphic>
+          </wp:inline>
+        </w:drawing>
+      </w:r>
+    </w:p>
     <w:p/>
-    <w:p>
-      <w:bookmarkStart w:id="0" w:name="_GoBack"/>
-      <w:bookmarkEnd w:id="0"/>
-    </w:p>
     <w:p/>
     <w:p>
       <w:pPr>
@@ -62,33 +118,61 @@
         <w:pStyle w:val="Heading3"/>
       </w:pPr>
       <w:r>
-        <w:t>Hand Tracking Gameplay Concept</w:t>
-      </w:r>
-    </w:p>
-    <w:p>
-      <w:r>
-        <w:t>Shows how a hand model can be used in a physically accurate virtual environments for non-scripted interaction.</w:t>
-      </w:r>
-    </w:p>
-    <w:p>
-      <w:hyperlink r:id="rId4" w:history="1">
+        <w:t>Manipulating rigged hand with Leap Motion in Three.js</w:t>
+      </w:r>
+    </w:p>
+    <w:p>
+      <w:proofErr w:type="spellStart"/>
+      <w:r>
+        <w:t>Javascript</w:t>
+      </w:r>
+      <w:proofErr w:type="spellEnd"/>
+      <w:r>
+        <w:t xml:space="preserve"> code using Leap Motion input for skeleton animation of a rigged hand mesh.</w:t>
+      </w:r>
+    </w:p>
+    <w:p>
+      <w:hyperlink r:id="rId5" w:history="1">
         <w:r>
           <w:rPr>
             <w:rStyle w:val="Hyperlink"/>
           </w:rPr>
-          <w:t>https://</w:t>
+          <w:t>http://blog.romanliutikov.com/post/60899246643/manipulating-rigged-hand-with-leap-motion-in-three-js</w:t>
+        </w:r>
+      </w:hyperlink>
+    </w:p>
+    <w:p>
+      <w:pPr>
+        <w:pStyle w:val="Heading3"/>
+      </w:pPr>
+      <w:r>
+        <w:t>Hand Tracking Gameplay Concept</w:t>
+      </w:r>
+    </w:p>
+    <w:p>
+      <w:r>
+        <w:t>Shows how a hand model can be used in a physically accurate virtual environments for non-scripted interaction.</w:t>
+      </w:r>
+    </w:p>
+    <w:p>
+      <w:hyperlink r:id="rId6" w:history="1">
+        <w:r>
+          <w:rPr>
+            <w:rStyle w:val="Hyperlink"/>
+          </w:rPr>
+          <w:t>https://www.youtube.com/watch?v=sAcTshfZCU8&amp;list=UU1Cxsro3q</w:t>
         </w:r>
         <w:r>
           <w:rPr>
             <w:rStyle w:val="Hyperlink"/>
           </w:rPr>
-          <w:t>w</w:t>
+          <w:t>_</w:t>
         </w:r>
         <w:r>
           <w:rPr>
             <w:rStyle w:val="Hyperlink"/>
           </w:rPr>
-          <w:t>ww.youtube.com/watch?v=sAcTshfZCU8&amp;list=UU1Cxsro3q_FZvvMB2vOX1zQ</w:t>
+          <w:t>FZvvMB2vOX1zQ</w:t>
         </w:r>
       </w:hyperlink>
     </w:p>
@@ -114,26 +198,96 @@
       </w:r>
     </w:p>
     <w:p>
-      <w:hyperlink r:id="rId5" w:history="1">
+      <w:pPr>
+        <w:rPr>
+          <w:rStyle w:val="Hyperlink"/>
+        </w:rPr>
+      </w:pPr>
+      <w:hyperlink r:id="rId7" w:history="1">
         <w:r>
           <w:rPr>
             <w:rStyle w:val="Hyperlink"/>
           </w:rPr>
-          <w:t>https://www.youtu</w:t>
+          <w:t>https://www.youtube.com/watch?v=uo3QrcZlr_E&amp;l</w:t>
         </w:r>
         <w:r>
           <w:rPr>
             <w:rStyle w:val="Hyperlink"/>
           </w:rPr>
-          <w:t>b</w:t>
+          <w:t>i</w:t>
         </w:r>
         <w:r>
           <w:rPr>
             <w:rStyle w:val="Hyperlink"/>
           </w:rPr>
-          <w:t>e.com/watch?v=uo3QrcZlr_E&amp;list=UU1Cxsro3q_FZvvMB2vOX1zQ</w:t>
+          <w:t>st=UU1Cxsro3q_FZvvMB2vOX</w:t>
+        </w:r>
+        <w:bookmarkStart w:id="0" w:name="_GoBack"/>
+        <w:bookmarkEnd w:id="0"/>
+        <w:r>
+          <w:rPr>
+            <w:rStyle w:val="Hyperlink"/>
+          </w:rPr>
+          <w:t>1zQ</w:t>
         </w:r>
       </w:hyperlink>
+    </w:p>
+    <w:p>
+      <w:r>
+        <w:rPr>
+          <w:rStyle w:val="Hyperlink"/>
+          <w:noProof/>
+        </w:rPr>
+        <w:lastRenderedPageBreak/>
+        <w:drawing>
+          <wp:inline distT="0" distB="0" distL="0" distR="0" wp14:anchorId="2603A530" wp14:editId="74E4E9FE">
+            <wp:extent cx="3257550" cy="1882372"/>
+            <wp:effectExtent l="0" t="0" r="0" b="3810"/>
+            <wp:docPr id="2" name="Picture 2" descr="D:\data\FH\Master\SEMESTER 2\MUS\soleap\doc\proposal\cube.png"/>
+            <wp:cNvGraphicFramePr>
+              <a:graphicFrameLocks xmlns:a="http://schemas.openxmlformats.org/drawingml/2006/main" noChangeAspect="1"/>
+            </wp:cNvGraphicFramePr>
+            <a:graphic xmlns:a="http://schemas.openxmlformats.org/drawingml/2006/main">
+              <a:graphicData uri="http://schemas.openxmlformats.org/drawingml/2006/picture">
+                <pic:pic xmlns:pic="http://schemas.openxmlformats.org/drawingml/2006/picture">
+                  <pic:nvPicPr>
+                    <pic:cNvPr id="0" name="Picture 2" descr="D:\data\FH\Master\SEMESTER 2\MUS\soleap\doc\proposal\cube.png"/>
+                    <pic:cNvPicPr>
+                      <a:picLocks noChangeAspect="1" noChangeArrowheads="1"/>
+                    </pic:cNvPicPr>
+                  </pic:nvPicPr>
+                  <pic:blipFill>
+                    <a:blip r:embed="rId8" cstate="print">
+                      <a:extLst>
+                        <a:ext uri="{28A0092B-C50C-407E-A947-70E740481C1C}">
+                          <a14:useLocalDpi xmlns:a14="http://schemas.microsoft.com/office/drawing/2010/main" val="0"/>
+                        </a:ext>
+                      </a:extLst>
+                    </a:blip>
+                    <a:srcRect/>
+                    <a:stretch>
+                      <a:fillRect/>
+                    </a:stretch>
+                  </pic:blipFill>
+                  <pic:spPr bwMode="auto">
+                    <a:xfrm>
+                      <a:off x="0" y="0"/>
+                      <a:ext cx="3259989" cy="1883781"/>
+                    </a:xfrm>
+                    <a:prstGeom prst="rect">
+                      <a:avLst/>
+                    </a:prstGeom>
+                    <a:noFill/>
+                    <a:ln>
+                      <a:noFill/>
+                    </a:ln>
+                  </pic:spPr>
+                </pic:pic>
+              </a:graphicData>
+            </a:graphic>
+          </wp:inline>
+        </w:drawing>
+      </w:r>
     </w:p>
     <w:sectPr>
       <w:pgSz w:w="12240" w:h="15840"/>

</xml_diff>

<commit_message>
Updated proposal (added youtube link for samples, stated leap as main device)
</commit_message>
<xml_diff>
--- a/doc/proposal/proposal.docx
+++ b/doc/proposal/proposal.docx
@@ -38,13 +38,22 @@
         <w:t>-</w:t>
       </w:r>
       <w:r>
-        <w:t xml:space="preserve">tracking capabilities for different touchless input devices. Primarily, the Leap Motion and the Kinect are investigated. Research and evaluation of additional devices </w:t>
+        <w:t>tracking capabilities for touchless input devices. Primarily, the Leap Motion</w:t>
+      </w:r>
+      <w:r>
+        <w:t xml:space="preserve"> will be</w:t>
+      </w:r>
+      <w:r>
+        <w:t xml:space="preserve"> investigated. Research and evaluation of additional devices </w:t>
       </w:r>
       <w:r>
         <w:t xml:space="preserve">will also be </w:t>
       </w:r>
       <w:r>
         <w:t>performed</w:t>
+      </w:r>
+      <w:r>
+        <w:t xml:space="preserve"> (e.g. Kinect)</w:t>
       </w:r>
       <w:r>
         <w:t>.</w:t>
@@ -161,7 +170,7 @@
         <w:t xml:space="preserve"> a human hand is reconstructed</w:t>
       </w:r>
       <w:r>
-        <w:t xml:space="preserve"> from the device’s input data</w:t>
+        <w:t xml:space="preserve"> from the device input data</w:t>
       </w:r>
       <w:r>
         <w:t xml:space="preserve">. Each finger contains three bounding </w:t>
@@ -183,6 +192,20 @@
       </w:r>
       <w:r>
         <w:t xml:space="preserve"> for the palm/wrist. </w:t>
+      </w:r>
+      <w:r>
+        <w:t>(</w:t>
+      </w:r>
+      <w:hyperlink r:id="rId8" w:history="1">
+        <w:r>
+          <w:rPr>
+            <w:rStyle w:val="Hyperlink"/>
+          </w:rPr>
+          <w:t>https://www.youtube.com/watch?v=1LHBlY9go7M</w:t>
+        </w:r>
+      </w:hyperlink>
+      <w:r>
+        <w:t>)</w:t>
       </w:r>
     </w:p>
     <w:p>
@@ -195,10 +218,10 @@
           <wp:anchor distT="0" distB="0" distL="114300" distR="114300" simplePos="0" relativeHeight="251659264" behindDoc="0" locked="0" layoutInCell="1" allowOverlap="1" wp14:anchorId="1AE2D75F" wp14:editId="0B6D090B">
             <wp:simplePos x="0" y="0"/>
             <wp:positionH relativeFrom="column">
-              <wp:posOffset>4038600</wp:posOffset>
+              <wp:posOffset>4076700</wp:posOffset>
             </wp:positionH>
             <wp:positionV relativeFrom="paragraph">
-              <wp:posOffset>686435</wp:posOffset>
+              <wp:posOffset>692785</wp:posOffset>
             </wp:positionV>
             <wp:extent cx="1854200" cy="979170"/>
             <wp:effectExtent l="0" t="0" r="0" b="0"/>
@@ -217,7 +240,7 @@
                     </pic:cNvPicPr>
                   </pic:nvPicPr>
                   <pic:blipFill>
-                    <a:blip r:embed="rId8" cstate="print">
+                    <a:blip r:embed="rId9" cstate="print">
                       <a:extLst>
                         <a:ext uri="{28A0092B-C50C-407E-A947-70E740481C1C}">
                           <a14:useLocalDpi xmlns:a14="http://schemas.microsoft.com/office/drawing/2010/main" val="0"/>
@@ -290,6 +313,23 @@
       <w:r>
         <w:t>.</w:t>
       </w:r>
+      <w:r>
+        <w:t xml:space="preserve"> </w:t>
+      </w:r>
+      <w:r>
+        <w:t>(</w:t>
+      </w:r>
+      <w:hyperlink r:id="rId10" w:history="1">
+        <w:r>
+          <w:rPr>
+            <w:rStyle w:val="Hyperlink"/>
+          </w:rPr>
+          <w:t>https://www.youtube.com/watch?v=sAcTshfZCU8</w:t>
+        </w:r>
+      </w:hyperlink>
+      <w:r>
+        <w:t>)</w:t>
+      </w:r>
     </w:p>
     <w:p>
       <w:r>
@@ -307,66 +347,82 @@
       <w:r>
         <w:t>the task to</w:t>
       </w:r>
+      <w:r>
+        <w:t xml:space="preserve"> move </w:t>
+      </w:r>
+      <w:r>
+        <w:t xml:space="preserve">a ball from one bowl to another bowl. </w:t>
+      </w:r>
+      <w:r>
+        <w:t xml:space="preserve">Depending </w:t>
+      </w:r>
+      <w:r>
+        <w:t>on</w:t>
+      </w:r>
+      <w:r>
+        <w:t xml:space="preserve"> the complexity of the scenario various tasks can be performed, like grabbing and moving things or opening doors. Even more complex tasks like playing a game of </w:t>
+      </w:r>
+      <w:proofErr w:type="spellStart"/>
+      <w:r>
+        <w:t>Jenga</w:t>
+      </w:r>
+      <w:proofErr w:type="spellEnd"/>
+      <w:r>
+        <w:t xml:space="preserve"> or solving a Rubik’s Cube are possible.</w:t>
+      </w:r>
+      <w:r>
+        <w:t xml:space="preserve"> </w:t>
+      </w:r>
+      <w:r>
+        <w:t>(</w:t>
+      </w:r>
+      <w:hyperlink r:id="rId11" w:history="1">
+        <w:r>
+          <w:rPr>
+            <w:rStyle w:val="Hyperlink"/>
+          </w:rPr>
+          <w:t>https://www.youtube.com/watch?feature=player_detailpage&amp;v=uo3QrcZlr_E#t=87</w:t>
+        </w:r>
+      </w:hyperlink>
+      <w:r>
+        <w:t>)</w:t>
+      </w:r>
+    </w:p>
+    <w:p>
+      <w:r>
+        <w:t>Depending on the accuracy of the device</w:t>
+      </w:r>
+      <w:r>
+        <w:t xml:space="preserve">, </w:t>
+      </w:r>
+      <w:r>
+        <w:t xml:space="preserve">and </w:t>
+      </w:r>
+      <w:r>
+        <w:t xml:space="preserve">the </w:t>
+      </w:r>
+      <w:r>
+        <w:t>user</w:t>
+      </w:r>
+      <w:r>
+        <w:t>’s skills</w:t>
+      </w:r>
+      <w:r>
+        <w:t xml:space="preserve"> to a certain d</w:t>
+      </w:r>
+      <w:r>
+        <w:t>e</w:t>
+      </w:r>
+      <w:r>
+        <w:t>gree</w:t>
+      </w:r>
+      <w:r>
+        <w:t>, the easiness of the task will be evaluated. With this</w:t>
+      </w:r>
       <w:bookmarkStart w:id="0" w:name="_GoBack"/>
       <w:bookmarkEnd w:id="0"/>
       <w:r>
-        <w:t xml:space="preserve"> move an </w:t>
-      </w:r>
-      <w:r>
-        <w:t xml:space="preserve">object (e.g. a ball) from one location (e.g. a bowl) to another (e.g. another bowl). </w:t>
-      </w:r>
-      <w:r>
-        <w:t xml:space="preserve">Depending </w:t>
-      </w:r>
-      <w:r>
-        <w:t>on</w:t>
-      </w:r>
-      <w:r>
-        <w:t xml:space="preserve"> the complexity of the scenario various tasks can be performed</w:t>
-      </w:r>
-      <w:r>
-        <w:t>,</w:t>
-      </w:r>
-      <w:r>
-        <w:t xml:space="preserve"> like grabbing and moving things</w:t>
-      </w:r>
-      <w:r>
-        <w:t xml:space="preserve"> or</w:t>
-      </w:r>
-      <w:r>
-        <w:t xml:space="preserve"> opening doors. Even more complex tasks like playing a game of Jenga or solving a Rubik’s Cube are possible.</w:t>
-      </w:r>
-    </w:p>
-    <w:p>
-      <w:r>
-        <w:t>Depending on the accuracy of the device</w:t>
-      </w:r>
-      <w:r>
-        <w:t xml:space="preserve">, </w:t>
-      </w:r>
-      <w:r>
-        <w:t xml:space="preserve">and </w:t>
-      </w:r>
-      <w:r>
-        <w:t xml:space="preserve">the </w:t>
-      </w:r>
-      <w:r>
-        <w:t>user</w:t>
-      </w:r>
-      <w:r>
-        <w:t>’s skills</w:t>
-      </w:r>
-      <w:r>
-        <w:t xml:space="preserve"> to a certain d</w:t>
-      </w:r>
-      <w:r>
-        <w:t>e</w:t>
-      </w:r>
-      <w:r>
-        <w:t>gree</w:t>
-      </w:r>
-      <w:r>
-        <w:t>, the easiness of the task will be evaluated. With this evaluation data the suitability of a device in regard to its finger-tracking capability can be measured.</w:t>
+        <w:t xml:space="preserve"> evaluation data the suitability of a device in regard to its finger-tracking capability can be measured.</w:t>
       </w:r>
     </w:p>
     <w:p>
@@ -475,12 +531,18 @@
         </w:numPr>
       </w:pPr>
       <w:r>
-        <w:t>Based on the evaluation data from the scenarios, for each device a conclusion about the capability and suitability for finger-tracking is drawn.</w:t>
+        <w:t>Based on the evaluation data from the scenarios, a conclusion about the capability and suitability for finger-tracking</w:t>
+      </w:r>
+      <w:r>
+        <w:t xml:space="preserve"> with touchless input devices</w:t>
+      </w:r>
+      <w:r>
+        <w:t xml:space="preserve"> is drawn.</w:t>
       </w:r>
     </w:p>
     <w:sectPr>
-      <w:headerReference w:type="default" r:id="rId9"/>
-      <w:footerReference w:type="default" r:id="rId10"/>
+      <w:headerReference w:type="default" r:id="rId12"/>
+      <w:footerReference w:type="default" r:id="rId13"/>
       <w:pgSz w:w="12240" w:h="15840"/>
       <w:pgMar w:top="1440" w:right="1440" w:bottom="1440" w:left="1440" w:header="708" w:footer="708" w:gutter="0"/>
       <w:cols w:space="708"/>
@@ -552,14 +614,27 @@
     <w:r>
       <w:t xml:space="preserve"> of </w:t>
     </w:r>
-    <w:fldSimple w:instr=" NUMPAGES   \* MERGEFORMAT ">
-      <w:r>
-        <w:rPr>
-          <w:noProof/>
-        </w:rPr>
-        <w:t>1</w:t>
-      </w:r>
-    </w:fldSimple>
+    <w:r>
+      <w:fldChar w:fldCharType="begin"/>
+    </w:r>
+    <w:r>
+      <w:instrText xml:space="preserve"> NUMPAGES   \* MERGEFORMAT </w:instrText>
+    </w:r>
+    <w:r>
+      <w:fldChar w:fldCharType="separate"/>
+    </w:r>
+    <w:r>
+      <w:rPr>
+        <w:noProof/>
+      </w:rPr>
+      <w:t>1</w:t>
+    </w:r>
+    <w:r>
+      <w:rPr>
+        <w:noProof/>
+      </w:rPr>
+      <w:fldChar w:fldCharType="end"/>
+    </w:r>
   </w:p>
 </w:ftr>
 </file>

</xml_diff>